<commit_message>
Changes for doc file
</commit_message>
<xml_diff>
--- a/LR_Git_Olenich_Oleksandr_IPZ2.docx
+++ b/LR_Git_Olenich_Oleksandr_IPZ2.docx
@@ -14,6 +14,7 @@
           <w:szCs w:val="32"/>
         </w:rPr>
       </w:pPr>
+      <w:proofErr w:type="spellStart"/>
       <w:r>
         <w:rPr>
           <w:rFonts w:ascii="Times New Roman" w:hAnsi="Times New Roman" w:cs="Times New Roman"/>
@@ -22,13 +23,10 @@
           <w:sz w:val="32"/>
           <w:szCs w:val="32"/>
         </w:rPr>
-        <w:t xml:space="preserve">Лабораторна робота. Система контролю версій Git. Основи роботи </w:t>
-      </w:r>
-    </w:p>
-    <w:p>
-      <w:pPr>
-        <w:spacing w:after="0" w:line="360" w:lineRule="auto"/>
-        <w:jc w:val="both"/>
+        <w:t>Лабораторна</w:t>
+      </w:r>
+      <w:proofErr w:type="spellEnd"/>
+      <w:r>
         <w:rPr>
           <w:rFonts w:ascii="Times New Roman" w:hAnsi="Times New Roman" w:cs="Times New Roman"/>
           <w:b/>
@@ -36,7 +34,9 @@
           <w:sz w:val="32"/>
           <w:szCs w:val="32"/>
         </w:rPr>
-      </w:pPr>
+        <w:t xml:space="preserve"> робота. Система контролю </w:t>
+      </w:r>
+      <w:proofErr w:type="spellStart"/>
       <w:r>
         <w:rPr>
           <w:rFonts w:ascii="Times New Roman" w:hAnsi="Times New Roman" w:cs="Times New Roman"/>
@@ -45,7 +45,129 @@
           <w:sz w:val="32"/>
           <w:szCs w:val="32"/>
         </w:rPr>
-        <w:t xml:space="preserve">Мета роботи </w:t>
+        <w:t>версій</w:t>
+      </w:r>
+      <w:proofErr w:type="spellEnd"/>
+      <w:r>
+        <w:rPr>
+          <w:rFonts w:ascii="Times New Roman" w:hAnsi="Times New Roman" w:cs="Times New Roman"/>
+          <w:b/>
+          <w:bCs/>
+          <w:sz w:val="32"/>
+          <w:szCs w:val="32"/>
+        </w:rPr>
+        <w:t xml:space="preserve"> </w:t>
+      </w:r>
+      <w:proofErr w:type="spellStart"/>
+      <w:r>
+        <w:rPr>
+          <w:rFonts w:ascii="Times New Roman" w:hAnsi="Times New Roman" w:cs="Times New Roman"/>
+          <w:b/>
+          <w:bCs/>
+          <w:sz w:val="32"/>
+          <w:szCs w:val="32"/>
+        </w:rPr>
+        <w:t>Git</w:t>
+      </w:r>
+      <w:proofErr w:type="spellEnd"/>
+      <w:r>
+        <w:rPr>
+          <w:rFonts w:ascii="Times New Roman" w:hAnsi="Times New Roman" w:cs="Times New Roman"/>
+          <w:b/>
+          <w:bCs/>
+          <w:sz w:val="32"/>
+          <w:szCs w:val="32"/>
+        </w:rPr>
+        <w:t xml:space="preserve">. </w:t>
+      </w:r>
+      <w:proofErr w:type="spellStart"/>
+      <w:r>
+        <w:rPr>
+          <w:rFonts w:ascii="Times New Roman" w:hAnsi="Times New Roman" w:cs="Times New Roman"/>
+          <w:b/>
+          <w:bCs/>
+          <w:sz w:val="32"/>
+          <w:szCs w:val="32"/>
+        </w:rPr>
+        <w:t>Основи</w:t>
+      </w:r>
+      <w:proofErr w:type="spellEnd"/>
+      <w:r>
+        <w:rPr>
+          <w:rFonts w:ascii="Times New Roman" w:hAnsi="Times New Roman" w:cs="Times New Roman"/>
+          <w:b/>
+          <w:bCs/>
+          <w:sz w:val="32"/>
+          <w:szCs w:val="32"/>
+        </w:rPr>
+        <w:t xml:space="preserve"> </w:t>
+      </w:r>
+      <w:proofErr w:type="spellStart"/>
+      <w:r>
+        <w:rPr>
+          <w:rFonts w:ascii="Times New Roman" w:hAnsi="Times New Roman" w:cs="Times New Roman"/>
+          <w:b/>
+          <w:bCs/>
+          <w:sz w:val="32"/>
+          <w:szCs w:val="32"/>
+        </w:rPr>
+        <w:t>роботи</w:t>
+      </w:r>
+      <w:proofErr w:type="spellEnd"/>
+      <w:r>
+        <w:rPr>
+          <w:rFonts w:ascii="Times New Roman" w:hAnsi="Times New Roman" w:cs="Times New Roman"/>
+          <w:b/>
+          <w:bCs/>
+          <w:sz w:val="32"/>
+          <w:szCs w:val="32"/>
+        </w:rPr>
+        <w:t xml:space="preserve"> </w:t>
+      </w:r>
+    </w:p>
+    <w:p>
+      <w:pPr>
+        <w:spacing w:after="0" w:line="360" w:lineRule="auto"/>
+        <w:jc w:val="both"/>
+        <w:rPr>
+          <w:rFonts w:ascii="Times New Roman" w:hAnsi="Times New Roman" w:cs="Times New Roman"/>
+          <w:b/>
+          <w:bCs/>
+          <w:sz w:val="32"/>
+          <w:szCs w:val="32"/>
+        </w:rPr>
+      </w:pPr>
+      <w:r>
+        <w:rPr>
+          <w:rFonts w:ascii="Times New Roman" w:hAnsi="Times New Roman" w:cs="Times New Roman"/>
+          <w:b/>
+          <w:bCs/>
+          <w:sz w:val="32"/>
+          <w:szCs w:val="32"/>
+        </w:rPr>
+        <w:t xml:space="preserve">Мета </w:t>
+      </w:r>
+      <w:proofErr w:type="spellStart"/>
+      <w:r>
+        <w:rPr>
+          <w:rFonts w:ascii="Times New Roman" w:hAnsi="Times New Roman" w:cs="Times New Roman"/>
+          <w:b/>
+          <w:bCs/>
+          <w:sz w:val="32"/>
+          <w:szCs w:val="32"/>
+        </w:rPr>
+        <w:t>роботи</w:t>
+      </w:r>
+      <w:proofErr w:type="spellEnd"/>
+      <w:r>
+        <w:rPr>
+          <w:rFonts w:ascii="Times New Roman" w:hAnsi="Times New Roman" w:cs="Times New Roman"/>
+          <w:b/>
+          <w:bCs/>
+          <w:sz w:val="32"/>
+          <w:szCs w:val="32"/>
+        </w:rPr>
+        <w:t xml:space="preserve"> </w:t>
       </w:r>
     </w:p>
     <w:p>
@@ -65,7 +187,115 @@
           <w:sz w:val="32"/>
           <w:szCs w:val="32"/>
         </w:rPr>
-        <w:t xml:space="preserve">1.Вивчити на практиці поняття і компоненти систем контролю версій (СКВ), порядок і прийоми роботи з ними. </w:t>
+        <w:t xml:space="preserve">1.Вивчити на </w:t>
+      </w:r>
+      <w:proofErr w:type="spellStart"/>
+      <w:r>
+        <w:rPr>
+          <w:rFonts w:ascii="Times New Roman" w:hAnsi="Times New Roman" w:cs="Times New Roman"/>
+          <w:sz w:val="32"/>
+          <w:szCs w:val="32"/>
+        </w:rPr>
+        <w:t>практиці</w:t>
+      </w:r>
+      <w:proofErr w:type="spellEnd"/>
+      <w:r>
+        <w:rPr>
+          <w:rFonts w:ascii="Times New Roman" w:hAnsi="Times New Roman" w:cs="Times New Roman"/>
+          <w:sz w:val="32"/>
+          <w:szCs w:val="32"/>
+        </w:rPr>
+        <w:t xml:space="preserve"> </w:t>
+      </w:r>
+      <w:proofErr w:type="spellStart"/>
+      <w:r>
+        <w:rPr>
+          <w:rFonts w:ascii="Times New Roman" w:hAnsi="Times New Roman" w:cs="Times New Roman"/>
+          <w:sz w:val="32"/>
+          <w:szCs w:val="32"/>
+        </w:rPr>
+        <w:t>поняття</w:t>
+      </w:r>
+      <w:proofErr w:type="spellEnd"/>
+      <w:r>
+        <w:rPr>
+          <w:rFonts w:ascii="Times New Roman" w:hAnsi="Times New Roman" w:cs="Times New Roman"/>
+          <w:sz w:val="32"/>
+          <w:szCs w:val="32"/>
+        </w:rPr>
+        <w:t xml:space="preserve"> і </w:t>
+      </w:r>
+      <w:proofErr w:type="spellStart"/>
+      <w:r>
+        <w:rPr>
+          <w:rFonts w:ascii="Times New Roman" w:hAnsi="Times New Roman" w:cs="Times New Roman"/>
+          <w:sz w:val="32"/>
+          <w:szCs w:val="32"/>
+        </w:rPr>
+        <w:t>компоненти</w:t>
+      </w:r>
+      <w:proofErr w:type="spellEnd"/>
+      <w:r>
+        <w:rPr>
+          <w:rFonts w:ascii="Times New Roman" w:hAnsi="Times New Roman" w:cs="Times New Roman"/>
+          <w:sz w:val="32"/>
+          <w:szCs w:val="32"/>
+        </w:rPr>
+        <w:t xml:space="preserve"> систем контролю </w:t>
+      </w:r>
+      <w:proofErr w:type="spellStart"/>
+      <w:r>
+        <w:rPr>
+          <w:rFonts w:ascii="Times New Roman" w:hAnsi="Times New Roman" w:cs="Times New Roman"/>
+          <w:sz w:val="32"/>
+          <w:szCs w:val="32"/>
+        </w:rPr>
+        <w:t>версій</w:t>
+      </w:r>
+      <w:proofErr w:type="spellEnd"/>
+      <w:r>
+        <w:rPr>
+          <w:rFonts w:ascii="Times New Roman" w:hAnsi="Times New Roman" w:cs="Times New Roman"/>
+          <w:sz w:val="32"/>
+          <w:szCs w:val="32"/>
+        </w:rPr>
+        <w:t xml:space="preserve"> (СКВ), порядок і </w:t>
+      </w:r>
+      <w:proofErr w:type="spellStart"/>
+      <w:r>
+        <w:rPr>
+          <w:rFonts w:ascii="Times New Roman" w:hAnsi="Times New Roman" w:cs="Times New Roman"/>
+          <w:sz w:val="32"/>
+          <w:szCs w:val="32"/>
+        </w:rPr>
+        <w:t>прийоми</w:t>
+      </w:r>
+      <w:proofErr w:type="spellEnd"/>
+      <w:r>
+        <w:rPr>
+          <w:rFonts w:ascii="Times New Roman" w:hAnsi="Times New Roman" w:cs="Times New Roman"/>
+          <w:sz w:val="32"/>
+          <w:szCs w:val="32"/>
+        </w:rPr>
+        <w:t xml:space="preserve"> </w:t>
+      </w:r>
+      <w:proofErr w:type="spellStart"/>
+      <w:r>
+        <w:rPr>
+          <w:rFonts w:ascii="Times New Roman" w:hAnsi="Times New Roman" w:cs="Times New Roman"/>
+          <w:sz w:val="32"/>
+          <w:szCs w:val="32"/>
+        </w:rPr>
+        <w:t>роботи</w:t>
+      </w:r>
+      <w:proofErr w:type="spellEnd"/>
+      <w:r>
+        <w:rPr>
+          <w:rFonts w:ascii="Times New Roman" w:hAnsi="Times New Roman" w:cs="Times New Roman"/>
+          <w:sz w:val="32"/>
+          <w:szCs w:val="32"/>
+        </w:rPr>
+        <w:t xml:space="preserve"> з ними. </w:t>
       </w:r>
     </w:p>
     <w:p>
@@ -85,7 +315,133 @@
           <w:sz w:val="32"/>
           <w:szCs w:val="32"/>
         </w:rPr>
-        <w:t>2. Освоїти спеціалізоване ПО і поширені сервіси для роботи з розподіленою СКВ Git.</w:t>
+        <w:t xml:space="preserve">2. </w:t>
+      </w:r>
+      <w:proofErr w:type="spellStart"/>
+      <w:r>
+        <w:rPr>
+          <w:rFonts w:ascii="Times New Roman" w:hAnsi="Times New Roman" w:cs="Times New Roman"/>
+          <w:sz w:val="32"/>
+          <w:szCs w:val="32"/>
+        </w:rPr>
+        <w:t>Освоїти</w:t>
+      </w:r>
+      <w:proofErr w:type="spellEnd"/>
+      <w:r>
+        <w:rPr>
+          <w:rFonts w:ascii="Times New Roman" w:hAnsi="Times New Roman" w:cs="Times New Roman"/>
+          <w:sz w:val="32"/>
+          <w:szCs w:val="32"/>
+        </w:rPr>
+        <w:t xml:space="preserve"> </w:t>
+      </w:r>
+      <w:proofErr w:type="spellStart"/>
+      <w:r>
+        <w:rPr>
+          <w:rFonts w:ascii="Times New Roman" w:hAnsi="Times New Roman" w:cs="Times New Roman"/>
+          <w:sz w:val="32"/>
+          <w:szCs w:val="32"/>
+        </w:rPr>
+        <w:t>спеціалізоване</w:t>
+      </w:r>
+      <w:proofErr w:type="spellEnd"/>
+      <w:r>
+        <w:rPr>
+          <w:rFonts w:ascii="Times New Roman" w:hAnsi="Times New Roman" w:cs="Times New Roman"/>
+          <w:sz w:val="32"/>
+          <w:szCs w:val="32"/>
+        </w:rPr>
+        <w:t xml:space="preserve"> ПО і </w:t>
+      </w:r>
+      <w:proofErr w:type="spellStart"/>
+      <w:r>
+        <w:rPr>
+          <w:rFonts w:ascii="Times New Roman" w:hAnsi="Times New Roman" w:cs="Times New Roman"/>
+          <w:sz w:val="32"/>
+          <w:szCs w:val="32"/>
+        </w:rPr>
+        <w:t>поширені</w:t>
+      </w:r>
+      <w:proofErr w:type="spellEnd"/>
+      <w:r>
+        <w:rPr>
+          <w:rFonts w:ascii="Times New Roman" w:hAnsi="Times New Roman" w:cs="Times New Roman"/>
+          <w:sz w:val="32"/>
+          <w:szCs w:val="32"/>
+        </w:rPr>
+        <w:t xml:space="preserve"> </w:t>
+      </w:r>
+      <w:proofErr w:type="spellStart"/>
+      <w:r>
+        <w:rPr>
+          <w:rFonts w:ascii="Times New Roman" w:hAnsi="Times New Roman" w:cs="Times New Roman"/>
+          <w:sz w:val="32"/>
+          <w:szCs w:val="32"/>
+        </w:rPr>
+        <w:t>сервіси</w:t>
+      </w:r>
+      <w:proofErr w:type="spellEnd"/>
+      <w:r>
+        <w:rPr>
+          <w:rFonts w:ascii="Times New Roman" w:hAnsi="Times New Roman" w:cs="Times New Roman"/>
+          <w:sz w:val="32"/>
+          <w:szCs w:val="32"/>
+        </w:rPr>
+        <w:t xml:space="preserve"> для </w:t>
+      </w:r>
+      <w:proofErr w:type="spellStart"/>
+      <w:r>
+        <w:rPr>
+          <w:rFonts w:ascii="Times New Roman" w:hAnsi="Times New Roman" w:cs="Times New Roman"/>
+          <w:sz w:val="32"/>
+          <w:szCs w:val="32"/>
+        </w:rPr>
+        <w:t>роботи</w:t>
+      </w:r>
+      <w:proofErr w:type="spellEnd"/>
+      <w:r>
+        <w:rPr>
+          <w:rFonts w:ascii="Times New Roman" w:hAnsi="Times New Roman" w:cs="Times New Roman"/>
+          <w:sz w:val="32"/>
+          <w:szCs w:val="32"/>
+        </w:rPr>
+        <w:t xml:space="preserve"> з </w:t>
+      </w:r>
+      <w:proofErr w:type="spellStart"/>
+      <w:r>
+        <w:rPr>
+          <w:rFonts w:ascii="Times New Roman" w:hAnsi="Times New Roman" w:cs="Times New Roman"/>
+          <w:sz w:val="32"/>
+          <w:szCs w:val="32"/>
+        </w:rPr>
+        <w:t>розподіленою</w:t>
+      </w:r>
+      <w:proofErr w:type="spellEnd"/>
+      <w:r>
+        <w:rPr>
+          <w:rFonts w:ascii="Times New Roman" w:hAnsi="Times New Roman" w:cs="Times New Roman"/>
+          <w:sz w:val="32"/>
+          <w:szCs w:val="32"/>
+        </w:rPr>
+        <w:t xml:space="preserve"> СКВ </w:t>
+      </w:r>
+      <w:proofErr w:type="spellStart"/>
+      <w:r>
+        <w:rPr>
+          <w:rFonts w:ascii="Times New Roman" w:hAnsi="Times New Roman" w:cs="Times New Roman"/>
+          <w:sz w:val="32"/>
+          <w:szCs w:val="32"/>
+        </w:rPr>
+        <w:t>Git</w:t>
+      </w:r>
+      <w:proofErr w:type="spellEnd"/>
+      <w:r>
+        <w:rPr>
+          <w:rFonts w:ascii="Times New Roman" w:hAnsi="Times New Roman" w:cs="Times New Roman"/>
+          <w:sz w:val="32"/>
+          <w:szCs w:val="32"/>
+        </w:rPr>
+        <w:t>.</w:t>
       </w:r>
     </w:p>
     <w:p>
@@ -167,6 +523,7 @@
       <w:r>
         <w:rPr>
           <w:rFonts w:ascii="Times New Roman" w:hAnsi="Times New Roman" w:cs="Times New Roman"/>
+          <w:noProof/>
           <w:sz w:val="28"/>
           <w:szCs w:val="28"/>
           <w:lang w:val="en-US"/>
@@ -222,6 +579,7 @@
       <w:r>
         <w:rPr>
           <w:rFonts w:ascii="Times New Roman" w:hAnsi="Times New Roman" w:cs="Times New Roman"/>
+          <w:noProof/>
           <w:sz w:val="28"/>
           <w:szCs w:val="28"/>
           <w:lang w:val="en-US"/>
@@ -281,7 +639,27 @@
           <w:szCs w:val="28"/>
           <w:lang w:val="uk-UA"/>
         </w:rPr>
-        <w:t xml:space="preserve">Після цього, створю папку </w:t>
+        <w:t xml:space="preserve">Після цього, </w:t>
+      </w:r>
+      <w:proofErr w:type="spellStart"/>
+      <w:r>
+        <w:rPr>
+          <w:rFonts w:ascii="Times New Roman" w:hAnsi="Times New Roman" w:cs="Times New Roman"/>
+          <w:sz w:val="28"/>
+          <w:szCs w:val="28"/>
+          <w:lang w:val="uk-UA"/>
+        </w:rPr>
+        <w:t>створю</w:t>
+      </w:r>
+      <w:proofErr w:type="spellEnd"/>
+      <w:r>
+        <w:rPr>
+          <w:rFonts w:ascii="Times New Roman" w:hAnsi="Times New Roman" w:cs="Times New Roman"/>
+          <w:sz w:val="28"/>
+          <w:szCs w:val="28"/>
+          <w:lang w:val="uk-UA"/>
+        </w:rPr>
+        <w:t xml:space="preserve"> папку </w:t>
       </w:r>
       <w:r>
         <w:rPr>
@@ -299,7 +677,27 @@
           <w:szCs w:val="28"/>
           <w:lang w:val="uk-UA"/>
         </w:rPr>
-        <w:t>, у яку переміщу цей файл:</w:t>
+        <w:t xml:space="preserve">, у яку </w:t>
+      </w:r>
+      <w:proofErr w:type="spellStart"/>
+      <w:r>
+        <w:rPr>
+          <w:rFonts w:ascii="Times New Roman" w:hAnsi="Times New Roman" w:cs="Times New Roman"/>
+          <w:sz w:val="28"/>
+          <w:szCs w:val="28"/>
+          <w:lang w:val="uk-UA"/>
+        </w:rPr>
+        <w:t>переміщу</w:t>
+      </w:r>
+      <w:proofErr w:type="spellEnd"/>
+      <w:r>
+        <w:rPr>
+          <w:rFonts w:ascii="Times New Roman" w:hAnsi="Times New Roman" w:cs="Times New Roman"/>
+          <w:sz w:val="28"/>
+          <w:szCs w:val="28"/>
+          <w:lang w:val="uk-UA"/>
+        </w:rPr>
+        <w:t xml:space="preserve"> цей файл:</w:t>
       </w:r>
     </w:p>
     <w:p>
@@ -363,6 +761,7 @@
       <w:r>
         <w:rPr>
           <w:rFonts w:ascii="Times New Roman" w:hAnsi="Times New Roman" w:cs="Times New Roman"/>
+          <w:noProof/>
           <w:sz w:val="28"/>
           <w:szCs w:val="28"/>
           <w:lang w:val="uk-UA"/>
@@ -503,6 +902,7 @@
       <w:r>
         <w:rPr>
           <w:rFonts w:ascii="Times New Roman" w:hAnsi="Times New Roman" w:cs="Times New Roman"/>
+          <w:noProof/>
           <w:sz w:val="28"/>
           <w:szCs w:val="28"/>
           <w:lang w:val="uk-UA"/>
@@ -624,6 +1024,7 @@
       <w:r>
         <w:rPr>
           <w:rFonts w:ascii="Times New Roman" w:hAnsi="Times New Roman" w:cs="Times New Roman"/>
+          <w:noProof/>
           <w:sz w:val="28"/>
           <w:szCs w:val="28"/>
           <w:lang w:val="uk-UA"/>
@@ -679,6 +1080,7 @@
       <w:r>
         <w:rPr>
           <w:rFonts w:ascii="Times New Roman" w:hAnsi="Times New Roman" w:cs="Times New Roman"/>
+          <w:noProof/>
           <w:sz w:val="28"/>
           <w:szCs w:val="28"/>
           <w:lang w:val="uk-UA"/>
@@ -739,7 +1141,27 @@
           <w:szCs w:val="28"/>
           <w:lang w:val="uk-UA"/>
         </w:rPr>
-        <w:t xml:space="preserve">Спершу потрібно проіндексувати ці зміни за допомогою команди: </w:t>
+        <w:t xml:space="preserve">Спершу потрібно </w:t>
+      </w:r>
+      <w:proofErr w:type="spellStart"/>
+      <w:r>
+        <w:rPr>
+          <w:rFonts w:ascii="Times New Roman" w:hAnsi="Times New Roman" w:cs="Times New Roman"/>
+          <w:sz w:val="28"/>
+          <w:szCs w:val="28"/>
+          <w:lang w:val="uk-UA"/>
+        </w:rPr>
+        <w:t>проіндексувати</w:t>
+      </w:r>
+      <w:proofErr w:type="spellEnd"/>
+      <w:r>
+        <w:rPr>
+          <w:rFonts w:ascii="Times New Roman" w:hAnsi="Times New Roman" w:cs="Times New Roman"/>
+          <w:sz w:val="28"/>
+          <w:szCs w:val="28"/>
+          <w:lang w:val="uk-UA"/>
+        </w:rPr>
+        <w:t xml:space="preserve"> ці зміни за допомогою команди: </w:t>
       </w:r>
       <w:r>
         <w:rPr>
@@ -828,6 +1250,7 @@
       <w:r>
         <w:rPr>
           <w:rFonts w:ascii="Times New Roman" w:hAnsi="Times New Roman" w:cs="Times New Roman"/>
+          <w:noProof/>
           <w:sz w:val="28"/>
           <w:szCs w:val="28"/>
           <w:lang w:val="uk-UA"/>
@@ -940,6 +1363,7 @@
       <w:r>
         <w:rPr>
           <w:rFonts w:ascii="Times New Roman" w:hAnsi="Times New Roman" w:cs="Times New Roman"/>
+          <w:noProof/>
           <w:sz w:val="28"/>
           <w:szCs w:val="28"/>
         </w:rPr>
@@ -988,7 +1412,6 @@
           <w:rFonts w:ascii="Times New Roman" w:hAnsi="Times New Roman" w:cs="Times New Roman"/>
           <w:sz w:val="28"/>
           <w:szCs w:val="28"/>
-          <w:lang w:val="en-US"/>
         </w:rPr>
       </w:pPr>
       <w:r>
@@ -1036,6 +1459,7 @@
       <w:r>
         <w:rPr>
           <w:rFonts w:ascii="Times New Roman" w:hAnsi="Times New Roman" w:cs="Times New Roman"/>
+          <w:noProof/>
           <w:sz w:val="28"/>
           <w:szCs w:val="28"/>
           <w:lang w:val="uk-UA"/>
@@ -1148,6 +1572,7 @@
       <w:r>
         <w:rPr>
           <w:rFonts w:ascii="Times New Roman" w:hAnsi="Times New Roman" w:cs="Times New Roman"/>
+          <w:noProof/>
           <w:sz w:val="28"/>
           <w:szCs w:val="28"/>
           <w:lang w:val="uk-UA"/>
@@ -1256,6 +1681,7 @@
       <w:r>
         <w:rPr>
           <w:rFonts w:ascii="Times New Roman" w:hAnsi="Times New Roman" w:cs="Times New Roman"/>
+          <w:noProof/>
           <w:sz w:val="28"/>
           <w:szCs w:val="28"/>
         </w:rPr>
@@ -1394,6 +1820,7 @@
       <w:r>
         <w:rPr>
           <w:rFonts w:ascii="Times New Roman" w:hAnsi="Times New Roman" w:cs="Times New Roman"/>
+          <w:noProof/>
           <w:sz w:val="28"/>
           <w:szCs w:val="28"/>
           <w:lang w:val="uk-UA"/>
@@ -1450,6 +1877,7 @@
       <w:r>
         <w:rPr>
           <w:rFonts w:ascii="Times New Roman" w:hAnsi="Times New Roman" w:cs="Times New Roman"/>
+          <w:noProof/>
           <w:sz w:val="28"/>
           <w:szCs w:val="28"/>
           <w:lang w:val="uk-UA"/>
@@ -1499,7 +1927,6 @@
           <w:rFonts w:ascii="Times New Roman" w:hAnsi="Times New Roman" w:cs="Times New Roman"/>
           <w:sz w:val="28"/>
           <w:szCs w:val="28"/>
-          <w:lang w:val="en-US"/>
         </w:rPr>
       </w:pPr>
       <w:r>
@@ -1544,6 +1971,7 @@
       <w:r>
         <w:rPr>
           <w:rFonts w:ascii="Times New Roman" w:hAnsi="Times New Roman" w:cs="Times New Roman"/>
+          <w:noProof/>
           <w:sz w:val="28"/>
           <w:szCs w:val="28"/>
           <w:lang w:val="en-US"/>
@@ -1618,14 +2046,25 @@
           <w:lang w:val="uk-UA"/>
         </w:rPr>
       </w:pPr>
-      <w:r>
-        <w:rPr>
-          <w:rFonts w:ascii="Times New Roman" w:hAnsi="Times New Roman" w:cs="Times New Roman"/>
-          <w:sz w:val="28"/>
-          <w:szCs w:val="28"/>
-          <w:lang w:val="uk-UA"/>
-        </w:rPr>
-        <w:t xml:space="preserve">Створю нову папку </w:t>
+      <w:proofErr w:type="spellStart"/>
+      <w:r>
+        <w:rPr>
+          <w:rFonts w:ascii="Times New Roman" w:hAnsi="Times New Roman" w:cs="Times New Roman"/>
+          <w:sz w:val="28"/>
+          <w:szCs w:val="28"/>
+          <w:lang w:val="uk-UA"/>
+        </w:rPr>
+        <w:t>Створю</w:t>
+      </w:r>
+      <w:proofErr w:type="spellEnd"/>
+      <w:r>
+        <w:rPr>
+          <w:rFonts w:ascii="Times New Roman" w:hAnsi="Times New Roman" w:cs="Times New Roman"/>
+          <w:sz w:val="28"/>
+          <w:szCs w:val="28"/>
+          <w:lang w:val="uk-UA"/>
+        </w:rPr>
+        <w:t xml:space="preserve"> нову папку </w:t>
       </w:r>
       <w:r>
         <w:rPr>
@@ -1668,6 +2107,7 @@
       <w:r>
         <w:rPr>
           <w:rFonts w:ascii="Times New Roman" w:hAnsi="Times New Roman" w:cs="Times New Roman"/>
+          <w:noProof/>
           <w:sz w:val="28"/>
           <w:szCs w:val="28"/>
           <w:lang w:val="uk-UA"/>
@@ -2336,6 +2776,41 @@
       <w:contextualSpacing/>
     </w:pPr>
   </w:style>
+  <w:style w:type="character" w:styleId="a4">
+    <w:name w:val="Hyperlink"/>
+    <w:basedOn w:val="a0"/>
+    <w:uiPriority w:val="99"/>
+    <w:unhideWhenUsed/>
+    <w:rsid w:val="000A34F8"/>
+    <w:rPr>
+      <w:color w:val="0563C1" w:themeColor="hyperlink"/>
+      <w:u w:val="single"/>
+    </w:rPr>
+  </w:style>
+  <w:style w:type="character" w:styleId="a5">
+    <w:name w:val="Unresolved Mention"/>
+    <w:basedOn w:val="a0"/>
+    <w:uiPriority w:val="99"/>
+    <w:semiHidden/>
+    <w:unhideWhenUsed/>
+    <w:rsid w:val="000A34F8"/>
+    <w:rPr>
+      <w:color w:val="605E5C"/>
+      <w:shd w:val="clear" w:color="auto" w:fill="E1DFDD"/>
+    </w:rPr>
+  </w:style>
+  <w:style w:type="character" w:styleId="a6">
+    <w:name w:val="FollowedHyperlink"/>
+    <w:basedOn w:val="a0"/>
+    <w:uiPriority w:val="99"/>
+    <w:semiHidden/>
+    <w:unhideWhenUsed/>
+    <w:rsid w:val="000A34F8"/>
+    <w:rPr>
+      <w:color w:val="954F72" w:themeColor="followedHyperlink"/>
+      <w:u w:val="single"/>
+    </w:rPr>
+  </w:style>
 </w:styles>
 </file>
 

</xml_diff>